<commit_message>
2 May 2019 meeting minutes
Follow-up meeting with COS301 to ascertain current progress, and clarify deliverables for tomorrow
</commit_message>
<xml_diff>
--- a/Minutes/24 April 2019 - Project specification @ Advance.docx
+++ b/Minutes/24 April 2019 - Project specification @ Advance.docx
@@ -9,7 +9,6 @@
           <w:rFonts w:ascii="Times New Roman" w:hAnsi="Times New Roman" w:cs="Times New Roman"/>
         </w:rPr>
       </w:pPr>
-      <w:bookmarkStart w:id="0" w:name="_GoBack"/>
       <w:r>
         <w:rPr>
           <w:rFonts w:ascii="Times New Roman" w:hAnsi="Times New Roman" w:cs="Times New Roman"/>
@@ -266,8 +265,16 @@
         <w:rPr>
           <w:rFonts w:ascii="Times New Roman" w:hAnsi="Times New Roman" w:cs="Times New Roman"/>
         </w:rPr>
-        <w:t>Christiaan</w:t>
-      </w:r>
+        <w:t>Christ</w:t>
+      </w:r>
+      <w:r>
+        <w:rPr>
+          <w:rFonts w:ascii="Times New Roman" w:hAnsi="Times New Roman" w:cs="Times New Roman"/>
+        </w:rPr>
+        <w:t>o</w:t>
+      </w:r>
+      <w:bookmarkStart w:id="0" w:name="_GoBack"/>
+      <w:bookmarkEnd w:id="0"/>
     </w:p>
     <w:p>
       <w:pPr>
@@ -1736,7 +1743,6 @@
         </w:rPr>
         <w:t>” heading</w:t>
       </w:r>
-      <w:bookmarkEnd w:id="0"/>
     </w:p>
     <w:sectPr>
       <w:headerReference w:type="default" r:id="rId12"/>
@@ -3649,7 +3655,7 @@
 </file>
 
 <file path=customXml/itemProps1.xml><?xml version="1.0" encoding="utf-8"?>
-<ds:datastoreItem xmlns:ds="http://schemas.openxmlformats.org/officeDocument/2006/customXml" ds:itemID="{046F34E4-C016-4AB2-9273-1B01572B7184}">
+<ds:datastoreItem xmlns:ds="http://schemas.openxmlformats.org/officeDocument/2006/customXml" ds:itemID="{F77B77D7-2C5F-4F2F-A2B9-C1205E30B12B}">
   <ds:schemaRefs>
     <ds:schemaRef ds:uri="http://schemas.openxmlformats.org/officeDocument/2006/bibliography"/>
   </ds:schemaRefs>

</xml_diff>